<commit_message>
fix nikita rpz topic
</commit_message>
<xml_diff>
--- a/docs/src/РПЗ_Храпов.docx
+++ b/docs/src/РПЗ_Храпов.docx
@@ -1922,7 +1922,21 @@
           <w:rFonts w:ascii="Times New Roman" w:hAnsi="Times New Roman" w:cs="Times New Roman"/>
           <w:u w:val="single"/>
         </w:rPr>
-        <w:t>Разработка универсального контроллера шагового, синхронного и асинхронного двигателей.</w:t>
+        <w:t>Разработка универсального контроллера шагового</w:t>
+      </w:r>
+      <w:r>
+        <w:rPr>
+          <w:rFonts w:ascii="Times New Roman" w:hAnsi="Times New Roman" w:cs="Times New Roman"/>
+          <w:u w:val="single"/>
+        </w:rPr>
+        <w:t xml:space="preserve"> </w:t>
+      </w:r>
+      <w:r>
+        <w:rPr>
+          <w:rFonts w:ascii="Times New Roman" w:hAnsi="Times New Roman" w:cs="Times New Roman"/>
+          <w:u w:val="single"/>
+        </w:rPr>
+        <w:t>и асинхронного двигателей.</w:t>
       </w:r>
     </w:p>
     <w:p>

</xml_diff>